<commit_message>
Updated Projektitaulun Kuvakaappaus, style.css, index.html, and saved-data.html
</commit_message>
<xml_diff>
--- a/Projekti6_Lomake LocalStorage/Projektitaulun Kuvakaappaus (user story).docx
+++ b/Projekti6_Lomake LocalStorage/Projektitaulun Kuvakaappaus (user story).docx
@@ -1,6 +1,6 @@
 
 <file path=word/document.xml><?xml version="1.0" encoding="utf-8"?>
-<w:document xmlns:wpc="http://schemas.microsoft.com/office/word/2010/wordprocessingCanvas" xmlns:cx="http://schemas.microsoft.com/office/drawing/2014/chartex" xmlns:cx1="http://schemas.microsoft.com/office/drawing/2015/9/8/chartex" xmlns:cx2="http://schemas.microsoft.com/office/drawing/2015/10/21/chartex" xmlns:cx3="http://schemas.microsoft.com/office/drawing/2016/5/9/chartex" xmlns:cx4="http://schemas.microsoft.com/office/drawing/2016/5/10/chartex" xmlns:cx5="http://schemas.microsoft.com/office/drawing/2016/5/11/chartex" xmlns:cx6="http://schemas.microsoft.com/office/drawing/2016/5/12/chartex" xmlns:cx7="http://schemas.microsoft.com/office/drawing/2016/5/13/chartex" xmlns:cx8="http://schemas.microsoft.com/office/drawing/2016/5/14/chartex" xmlns:mc="http://schemas.openxmlformats.org/markup-compatibility/2006" xmlns:aink="http://schemas.microsoft.com/office/drawing/2016/ink" xmlns:am3d="http://schemas.microsoft.com/office/drawing/2017/model3d" xmlns:o="urn:schemas-microsoft-com:office:office" xmlns:oel="http://schemas.microsoft.com/office/2019/extlst" xmlns:r="http://schemas.openxmlformats.org/officeDocument/2006/relationships" xmlns:m="http://schemas.openxmlformats.org/officeDocument/2006/math" xmlns:v="urn:schemas-microsoft-com:vml" xmlns:wp14="http://schemas.microsoft.com/office/word/2010/wordprocessingDrawing" xmlns:wp="http://schemas.openxmlformats.org/drawingml/2006/wordprocessingDrawing" xmlns:w10="urn:schemas-microsoft-com:office:word" xmlns:w="http://schemas.openxmlformats.org/wordprocessingml/2006/main" xmlns:w14="http://schemas.microsoft.com/office/word/2010/wordml" xmlns:w15="http://schemas.microsoft.com/office/word/2012/wordml" xmlns:w16cex="http://schemas.microsoft.com/office/word/2018/wordml/cex" xmlns:w16cid="http://schemas.microsoft.com/office/word/2016/wordml/cid" xmlns:w16="http://schemas.microsoft.com/office/word/2018/wordml" xmlns:w16du="http://schemas.microsoft.com/office/word/2023/wordml/word16du" xmlns:w16sdtdh="http://schemas.microsoft.com/office/word/2020/wordml/sdtdatahash" xmlns:w16se="http://schemas.microsoft.com/office/word/2015/wordml/symex" xmlns:wpg="http://schemas.microsoft.com/office/word/2010/wordprocessingGroup" xmlns:wpi="http://schemas.microsoft.com/office/word/2010/wordprocessingInk" xmlns:wne="http://schemas.microsoft.com/office/word/2006/wordml" xmlns:wps="http://schemas.microsoft.com/office/word/2010/wordprocessingShape" mc:Ignorable="w14 w15 w16se w16cid w16 w16cex w16sdtdh w16du wp14">
+<w:document xmlns:wpc="http://schemas.microsoft.com/office/word/2010/wordprocessingCanvas" xmlns:cx="http://schemas.microsoft.com/office/drawing/2014/chartex" xmlns:cx1="http://schemas.microsoft.com/office/drawing/2015/9/8/chartex" xmlns:cx2="http://schemas.microsoft.com/office/drawing/2015/10/21/chartex" xmlns:cx3="http://schemas.microsoft.com/office/drawing/2016/5/9/chartex" xmlns:cx4="http://schemas.microsoft.com/office/drawing/2016/5/10/chartex" xmlns:cx5="http://schemas.microsoft.com/office/drawing/2016/5/11/chartex" xmlns:cx6="http://schemas.microsoft.com/office/drawing/2016/5/12/chartex" xmlns:cx7="http://schemas.microsoft.com/office/drawing/2016/5/13/chartex" xmlns:cx8="http://schemas.microsoft.com/office/drawing/2016/5/14/chartex" xmlns:mc="http://schemas.openxmlformats.org/markup-compatibility/2006" xmlns:aink="http://schemas.microsoft.com/office/drawing/2016/ink" xmlns:am3d="http://schemas.microsoft.com/office/drawing/2017/model3d" xmlns:o="urn:schemas-microsoft-com:office:office" xmlns:oel="http://schemas.microsoft.com/office/2019/extlst" xmlns:r="http://schemas.openxmlformats.org/officeDocument/2006/relationships" xmlns:m="http://schemas.openxmlformats.org/officeDocument/2006/math" xmlns:v="urn:schemas-microsoft-com:vml" xmlns:wp14="http://schemas.microsoft.com/office/word/2010/wordprocessingDrawing" xmlns:wp="http://schemas.openxmlformats.org/drawingml/2006/wordprocessingDrawing" xmlns:w10="urn:schemas-microsoft-com:office:word" xmlns:w="http://schemas.openxmlformats.org/wordprocessingml/2006/main" xmlns:w14="http://schemas.microsoft.com/office/word/2010/wordml" xmlns:w15="http://schemas.microsoft.com/office/word/2012/wordml" xmlns:w16cex="http://schemas.microsoft.com/office/word/2018/wordml/cex" xmlns:w16cid="http://schemas.microsoft.com/office/word/2016/wordml/cid" xmlns:w16="http://schemas.microsoft.com/office/word/2018/wordml" xmlns:w16du="http://schemas.microsoft.com/office/word/2023/wordml/word16du" xmlns:w16sdtdh="http://schemas.microsoft.com/office/word/2020/wordml/sdtdatahash" xmlns:w16sdtfl="http://schemas.microsoft.com/office/word/2024/wordml/sdtformatlock" xmlns:w16se="http://schemas.microsoft.com/office/word/2015/wordml/symex" xmlns:wpg="http://schemas.microsoft.com/office/word/2010/wordprocessingGroup" xmlns:wpi="http://schemas.microsoft.com/office/word/2010/wordprocessingInk" xmlns:wne="http://schemas.microsoft.com/office/word/2006/wordml" xmlns:wps="http://schemas.microsoft.com/office/word/2010/wordprocessingShape" mc:Ignorable="w14 w15 w16se w16cid w16 w16cex w16sdtdh w16sdtfl w16du wp14">
   <w:body>
     <w:p>
       <w:pPr>
@@ -77,212 +77,273 @@
         <w:ind w:left="720"/>
         <w:rPr>
           <w:rFonts w:ascii="Century Gothic" w:hAnsi="Century Gothic"/>
-          <w:color w:val="FF0000"/>
           <w:sz w:val="24"/>
           <w:szCs w:val="32"/>
-        </w:rPr>
-      </w:pPr>
-      <w:proofErr w:type="gramStart"/>
+          <w:lang w:val="fi-FI"/>
+        </w:rPr>
+      </w:pPr>
       <w:r>
+        <w:rPr>
+          <w:noProof/>
+        </w:rPr>
+        <w:drawing>
+          <wp:inline distT="0" distB="0" distL="0" distR="0" wp14:anchorId="1386820E" wp14:editId="2ACA202F">
+            <wp:extent cx="1698171" cy="1672227"/>
+            <wp:effectExtent l="0" t="0" r="0" b="4445"/>
+            <wp:docPr id="427261353" name="Picture 1" descr="A screenshot of a computer&#10;&#10;Description automatically generated"/>
+            <wp:cNvGraphicFramePr>
+              <a:graphicFrameLocks xmlns:a="http://schemas.openxmlformats.org/drawingml/2006/main" noChangeAspect="1"/>
+            </wp:cNvGraphicFramePr>
+            <a:graphic xmlns:a="http://schemas.openxmlformats.org/drawingml/2006/main">
+              <a:graphicData uri="http://schemas.openxmlformats.org/drawingml/2006/picture">
+                <pic:pic xmlns:pic="http://schemas.openxmlformats.org/drawingml/2006/picture">
+                  <pic:nvPicPr>
+                    <pic:cNvPr id="427261353" name="Picture 1" descr="A screenshot of a computer&#10;&#10;Description automatically generated"/>
+                    <pic:cNvPicPr/>
+                  </pic:nvPicPr>
+                  <pic:blipFill>
+                    <a:blip r:embed="rId7"/>
+                    <a:stretch>
+                      <a:fillRect/>
+                    </a:stretch>
+                  </pic:blipFill>
+                  <pic:spPr>
+                    <a:xfrm>
+                      <a:off x="0" y="0"/>
+                      <a:ext cx="1715581" cy="1689371"/>
+                    </a:xfrm>
+                    <a:prstGeom prst="rect">
+                      <a:avLst/>
+                    </a:prstGeom>
+                  </pic:spPr>
+                </pic:pic>
+              </a:graphicData>
+            </a:graphic>
+          </wp:inline>
+        </w:drawing>
+      </w:r>
+    </w:p>
+    <w:p>
+      <w:pPr>
+        <w:numPr>
+          <w:ilvl w:val="0"/>
+          <w:numId w:val="1"/>
+        </w:numPr>
+        <w:rPr>
+          <w:rFonts w:ascii="Century Gothic" w:hAnsi="Century Gothic"/>
+          <w:sz w:val="24"/>
+          <w:szCs w:val="32"/>
+          <w:lang w:val="fi-FI"/>
+        </w:rPr>
+      </w:pPr>
+      <w:r>
+        <w:rPr>
+          <w:rFonts w:ascii="Century Gothic" w:hAnsi="Century Gothic"/>
+          <w:sz w:val="24"/>
+          <w:szCs w:val="32"/>
+          <w:lang w:val="fi-FI"/>
+        </w:rPr>
+        <w:t>Käyttäjänä haluan tarkastella tallennettuja tietoja taulukossa.</w:t>
+      </w:r>
+    </w:p>
+    <w:p>
+      <w:pPr>
+        <w:pStyle w:val="ListParagraph"/>
         <w:rPr>
           <w:rFonts w:ascii="Century Gothic" w:hAnsi="Century Gothic"/>
           <w:color w:val="FF0000"/>
           <w:sz w:val="24"/>
           <w:szCs w:val="32"/>
         </w:rPr>
-        <w:t>&lt;!--</w:t>
+      </w:pPr>
+      <w:r>
+        <w:rPr>
+          <w:noProof/>
+        </w:rPr>
+        <w:drawing>
+          <wp:inline distT="0" distB="0" distL="0" distR="0" wp14:anchorId="4E85CA4D" wp14:editId="0C1C072A">
+            <wp:extent cx="4512623" cy="1457924"/>
+            <wp:effectExtent l="0" t="0" r="2540" b="9525"/>
+            <wp:docPr id="42763756" name="Picture 1" descr="A screenshot of a computer&#10;&#10;Description automatically generated"/>
+            <wp:cNvGraphicFramePr>
+              <a:graphicFrameLocks xmlns:a="http://schemas.openxmlformats.org/drawingml/2006/main" noChangeAspect="1"/>
+            </wp:cNvGraphicFramePr>
+            <a:graphic xmlns:a="http://schemas.openxmlformats.org/drawingml/2006/main">
+              <a:graphicData uri="http://schemas.openxmlformats.org/drawingml/2006/picture">
+                <pic:pic xmlns:pic="http://schemas.openxmlformats.org/drawingml/2006/picture">
+                  <pic:nvPicPr>
+                    <pic:cNvPr id="42763756" name="Picture 1" descr="A screenshot of a computer&#10;&#10;Description automatically generated"/>
+                    <pic:cNvPicPr/>
+                  </pic:nvPicPr>
+                  <pic:blipFill>
+                    <a:blip r:embed="rId8"/>
+                    <a:stretch>
+                      <a:fillRect/>
+                    </a:stretch>
+                  </pic:blipFill>
+                  <pic:spPr>
+                    <a:xfrm>
+                      <a:off x="0" y="0"/>
+                      <a:ext cx="4565614" cy="1475044"/>
+                    </a:xfrm>
+                    <a:prstGeom prst="rect">
+                      <a:avLst/>
+                    </a:prstGeom>
+                  </pic:spPr>
+                </pic:pic>
+              </a:graphicData>
+            </a:graphic>
+          </wp:inline>
+        </w:drawing>
       </w:r>
-      <w:proofErr w:type="gramEnd"/>
+    </w:p>
+    <w:p>
+      <w:pPr>
+        <w:numPr>
+          <w:ilvl w:val="0"/>
+          <w:numId w:val="1"/>
+        </w:numPr>
+        <w:rPr>
+          <w:rFonts w:ascii="Century Gothic" w:hAnsi="Century Gothic"/>
+          <w:sz w:val="24"/>
+          <w:szCs w:val="32"/>
+          <w:lang w:val="fi-FI"/>
+        </w:rPr>
+      </w:pPr>
       <w:r>
+        <w:rPr>
+          <w:rFonts w:ascii="Century Gothic" w:hAnsi="Century Gothic"/>
+          <w:sz w:val="24"/>
+          <w:szCs w:val="32"/>
+          <w:lang w:val="fi-FI"/>
+        </w:rPr>
+        <w:t>Käyttäjänä haluan etsiä tietoa hakusanoilla.</w:t>
+      </w:r>
+    </w:p>
+    <w:p>
+      <w:pPr>
+        <w:ind w:left="720"/>
+        <w:rPr>
+          <w:rFonts w:ascii="Century Gothic" w:hAnsi="Century Gothic"/>
+          <w:sz w:val="24"/>
+          <w:szCs w:val="32"/>
+          <w:lang w:val="fi-FI"/>
+        </w:rPr>
+      </w:pPr>
+      <w:r>
+        <w:rPr>
+          <w:noProof/>
+        </w:rPr>
+        <w:drawing>
+          <wp:inline distT="0" distB="0" distL="0" distR="0" wp14:anchorId="3EFAFB87" wp14:editId="72900ADC">
+            <wp:extent cx="4453246" cy="1438741"/>
+            <wp:effectExtent l="0" t="0" r="5080" b="9525"/>
+            <wp:docPr id="2006671926" name="Picture 1" descr="A screenshot of a computer&#10;&#10;Description automatically generated"/>
+            <wp:cNvGraphicFramePr>
+              <a:graphicFrameLocks xmlns:a="http://schemas.openxmlformats.org/drawingml/2006/main" noChangeAspect="1"/>
+            </wp:cNvGraphicFramePr>
+            <a:graphic xmlns:a="http://schemas.openxmlformats.org/drawingml/2006/main">
+              <a:graphicData uri="http://schemas.openxmlformats.org/drawingml/2006/picture">
+                <pic:pic xmlns:pic="http://schemas.openxmlformats.org/drawingml/2006/picture">
+                  <pic:nvPicPr>
+                    <pic:cNvPr id="2006671926" name="Picture 1" descr="A screenshot of a computer&#10;&#10;Description automatically generated"/>
+                    <pic:cNvPicPr/>
+                  </pic:nvPicPr>
+                  <pic:blipFill>
+                    <a:blip r:embed="rId9"/>
+                    <a:stretch>
+                      <a:fillRect/>
+                    </a:stretch>
+                  </pic:blipFill>
+                  <pic:spPr>
+                    <a:xfrm>
+                      <a:off x="0" y="0"/>
+                      <a:ext cx="4569002" cy="1476139"/>
+                    </a:xfrm>
+                    <a:prstGeom prst="rect">
+                      <a:avLst/>
+                    </a:prstGeom>
+                  </pic:spPr>
+                </pic:pic>
+              </a:graphicData>
+            </a:graphic>
+          </wp:inline>
+        </w:drawing>
+      </w:r>
+    </w:p>
+    <w:p>
+      <w:pPr>
+        <w:numPr>
+          <w:ilvl w:val="0"/>
+          <w:numId w:val="1"/>
+        </w:numPr>
+        <w:rPr>
+          <w:rFonts w:ascii="Century Gothic" w:hAnsi="Century Gothic"/>
+          <w:sz w:val="24"/>
+          <w:szCs w:val="32"/>
+          <w:lang w:val="fi-FI"/>
+        </w:rPr>
+      </w:pPr>
+      <w:r>
+        <w:rPr>
+          <w:rFonts w:ascii="Century Gothic" w:hAnsi="Century Gothic"/>
+          <w:sz w:val="24"/>
+          <w:szCs w:val="32"/>
+          <w:lang w:val="fi-FI"/>
+        </w:rPr>
+        <w:t>Käyttäjänä haluan muokata ja poistaa tietoja.</w:t>
+      </w:r>
+    </w:p>
+    <w:p>
+      <w:pPr>
+        <w:pStyle w:val="ListParagraph"/>
         <w:rPr>
           <w:rFonts w:ascii="Century Gothic" w:hAnsi="Century Gothic"/>
           <w:color w:val="FF0000"/>
           <w:sz w:val="24"/>
           <w:szCs w:val="32"/>
         </w:rPr>
-        <w:t>wait for adding screen shot--&gt;</w:t>
+      </w:pPr>
+      <w:r>
+        <w:rPr>
+          <w:noProof/>
+        </w:rPr>
+        <w:drawing>
+          <wp:inline distT="0" distB="0" distL="0" distR="0" wp14:anchorId="01D359D8" wp14:editId="2930F796">
+            <wp:extent cx="4393870" cy="1419560"/>
+            <wp:effectExtent l="0" t="0" r="6985" b="9525"/>
+            <wp:docPr id="1375366779" name="Picture 1" descr="A screenshot of a computer&#10;&#10;Description automatically generated"/>
+            <wp:cNvGraphicFramePr>
+              <a:graphicFrameLocks xmlns:a="http://schemas.openxmlformats.org/drawingml/2006/main" noChangeAspect="1"/>
+            </wp:cNvGraphicFramePr>
+            <a:graphic xmlns:a="http://schemas.openxmlformats.org/drawingml/2006/main">
+              <a:graphicData uri="http://schemas.openxmlformats.org/drawingml/2006/picture">
+                <pic:pic xmlns:pic="http://schemas.openxmlformats.org/drawingml/2006/picture">
+                  <pic:nvPicPr>
+                    <pic:cNvPr id="1375366779" name="Picture 1" descr="A screenshot of a computer&#10;&#10;Description automatically generated"/>
+                    <pic:cNvPicPr/>
+                  </pic:nvPicPr>
+                  <pic:blipFill>
+                    <a:blip r:embed="rId10"/>
+                    <a:stretch>
+                      <a:fillRect/>
+                    </a:stretch>
+                  </pic:blipFill>
+                  <pic:spPr>
+                    <a:xfrm>
+                      <a:off x="0" y="0"/>
+                      <a:ext cx="4512950" cy="1458032"/>
+                    </a:xfrm>
+                    <a:prstGeom prst="rect">
+                      <a:avLst/>
+                    </a:prstGeom>
+                  </pic:spPr>
+                </pic:pic>
+              </a:graphicData>
+            </a:graphic>
+          </wp:inline>
+        </w:drawing>
       </w:r>
-    </w:p>
-    <w:p>
-      <w:pPr>
-        <w:numPr>
-          <w:ilvl w:val="0"/>
-          <w:numId w:val="1"/>
-        </w:numPr>
-        <w:rPr>
-          <w:rFonts w:ascii="Century Gothic" w:hAnsi="Century Gothic"/>
-          <w:sz w:val="24"/>
-          <w:szCs w:val="32"/>
-          <w:lang w:val="fi-FI"/>
-        </w:rPr>
-      </w:pPr>
-      <w:r>
-        <w:rPr>
-          <w:rFonts w:ascii="Century Gothic" w:hAnsi="Century Gothic"/>
-          <w:sz w:val="24"/>
-          <w:szCs w:val="32"/>
-          <w:lang w:val="fi-FI"/>
-        </w:rPr>
-        <w:t>Käyttäjänä haluan tarkastella tallennettuja tietoja taulukossa.</w:t>
-      </w:r>
-    </w:p>
-    <w:p>
-      <w:pPr>
-        <w:pStyle w:val="ListParagraph"/>
-        <w:rPr>
-          <w:rFonts w:ascii="Century Gothic" w:hAnsi="Century Gothic"/>
-          <w:color w:val="FF0000"/>
-          <w:sz w:val="24"/>
-          <w:szCs w:val="32"/>
-        </w:rPr>
-      </w:pPr>
-      <w:proofErr w:type="gramStart"/>
-      <w:r>
-        <w:rPr>
-          <w:rFonts w:ascii="Century Gothic" w:hAnsi="Century Gothic"/>
-          <w:color w:val="FF0000"/>
-          <w:sz w:val="24"/>
-          <w:szCs w:val="32"/>
-        </w:rPr>
-        <w:t>&lt;!--</w:t>
-      </w:r>
-      <w:proofErr w:type="gramEnd"/>
-      <w:r>
-        <w:rPr>
-          <w:rFonts w:ascii="Century Gothic" w:hAnsi="Century Gothic"/>
-          <w:color w:val="FF0000"/>
-          <w:sz w:val="24"/>
-          <w:szCs w:val="32"/>
-        </w:rPr>
-        <w:t>wait for adding screen shot--&gt;</w:t>
-      </w:r>
-    </w:p>
-    <w:p>
-      <w:pPr>
-        <w:numPr>
-          <w:ilvl w:val="0"/>
-          <w:numId w:val="1"/>
-        </w:numPr>
-        <w:rPr>
-          <w:rFonts w:ascii="Century Gothic" w:hAnsi="Century Gothic"/>
-          <w:sz w:val="24"/>
-          <w:szCs w:val="32"/>
-          <w:lang w:val="fi-FI"/>
-        </w:rPr>
-      </w:pPr>
-      <w:r>
-        <w:rPr>
-          <w:rFonts w:ascii="Century Gothic" w:hAnsi="Century Gothic"/>
-          <w:sz w:val="24"/>
-          <w:szCs w:val="32"/>
-          <w:lang w:val="fi-FI"/>
-        </w:rPr>
-        <w:t>Käyttäjänä haluan etsiä tietoa hakusanoilla.</w:t>
-      </w:r>
-    </w:p>
-    <w:p>
-      <w:pPr>
-        <w:pStyle w:val="ListParagraph"/>
-        <w:rPr>
-          <w:rFonts w:ascii="Century Gothic" w:hAnsi="Century Gothic"/>
-          <w:color w:val="FF0000"/>
-          <w:sz w:val="24"/>
-          <w:szCs w:val="32"/>
-        </w:rPr>
-      </w:pPr>
-      <w:proofErr w:type="gramStart"/>
-      <w:r>
-        <w:rPr>
-          <w:rFonts w:ascii="Century Gothic" w:hAnsi="Century Gothic"/>
-          <w:color w:val="FF0000"/>
-          <w:sz w:val="24"/>
-          <w:szCs w:val="32"/>
-        </w:rPr>
-        <w:t>&lt;!--</w:t>
-      </w:r>
-      <w:proofErr w:type="gramEnd"/>
-      <w:r>
-        <w:rPr>
-          <w:rFonts w:ascii="Century Gothic" w:hAnsi="Century Gothic"/>
-          <w:color w:val="FF0000"/>
-          <w:sz w:val="24"/>
-          <w:szCs w:val="32"/>
-        </w:rPr>
-        <w:t>wait for adding screen shot--&gt;</w:t>
-      </w:r>
-    </w:p>
-    <w:p>
-      <w:pPr>
-        <w:numPr>
-          <w:ilvl w:val="0"/>
-          <w:numId w:val="1"/>
-        </w:numPr>
-        <w:rPr>
-          <w:rFonts w:ascii="Century Gothic" w:hAnsi="Century Gothic"/>
-          <w:sz w:val="24"/>
-          <w:szCs w:val="32"/>
-          <w:lang w:val="fi-FI"/>
-        </w:rPr>
-      </w:pPr>
-      <w:r>
-        <w:rPr>
-          <w:rFonts w:ascii="Century Gothic" w:hAnsi="Century Gothic"/>
-          <w:sz w:val="24"/>
-          <w:szCs w:val="32"/>
-          <w:lang w:val="fi-FI"/>
-        </w:rPr>
-        <w:t>Käyttäjänä haluan muokata ja poistaa tietoja.</w:t>
-      </w:r>
-    </w:p>
-    <w:p>
-      <w:pPr>
-        <w:pStyle w:val="ListParagraph"/>
-        <w:rPr>
-          <w:rFonts w:ascii="Century Gothic" w:hAnsi="Century Gothic"/>
-          <w:color w:val="FF0000"/>
-          <w:sz w:val="24"/>
-          <w:szCs w:val="32"/>
-        </w:rPr>
-      </w:pPr>
-      <w:proofErr w:type="gramStart"/>
-      <w:r>
-        <w:rPr>
-          <w:rFonts w:ascii="Century Gothic" w:hAnsi="Century Gothic"/>
-          <w:color w:val="FF0000"/>
-          <w:sz w:val="24"/>
-          <w:szCs w:val="32"/>
-        </w:rPr>
-        <w:t>&lt;!--</w:t>
-      </w:r>
-      <w:proofErr w:type="gramEnd"/>
-      <w:r>
-        <w:rPr>
-          <w:rFonts w:ascii="Century Gothic" w:hAnsi="Century Gothic"/>
-          <w:color w:val="FF0000"/>
-          <w:sz w:val="24"/>
-          <w:szCs w:val="32"/>
-        </w:rPr>
-        <w:t>wait for adding screen shot--&gt;</w:t>
-      </w:r>
-    </w:p>
-    <w:p>
-      <w:pPr>
-        <w:ind w:left="720"/>
-        <w:rPr>
-          <w:rFonts w:ascii="Century Gothic" w:hAnsi="Century Gothic"/>
-          <w:sz w:val="24"/>
-          <w:szCs w:val="32"/>
-        </w:rPr>
-      </w:pPr>
-    </w:p>
-    <w:p>
-      <w:pPr>
-        <w:rPr>
-          <w:rFonts w:ascii="Century Gothic" w:hAnsi="Century Gothic"/>
-          <w:sz w:val="24"/>
-          <w:szCs w:val="32"/>
-        </w:rPr>
-      </w:pPr>
     </w:p>
     <w:p>
       <w:pPr>
@@ -303,8 +364,58 @@
 </w:document>
 </file>
 
+<file path=word/endnotes.xml><?xml version="1.0" encoding="utf-8"?>
+<w:endnotes xmlns:wpc="http://schemas.microsoft.com/office/word/2010/wordprocessingCanvas" xmlns:cx="http://schemas.microsoft.com/office/drawing/2014/chartex" xmlns:cx1="http://schemas.microsoft.com/office/drawing/2015/9/8/chartex" xmlns:cx2="http://schemas.microsoft.com/office/drawing/2015/10/21/chartex" xmlns:cx3="http://schemas.microsoft.com/office/drawing/2016/5/9/chartex" xmlns:cx4="http://schemas.microsoft.com/office/drawing/2016/5/10/chartex" xmlns:cx5="http://schemas.microsoft.com/office/drawing/2016/5/11/chartex" xmlns:cx6="http://schemas.microsoft.com/office/drawing/2016/5/12/chartex" xmlns:cx7="http://schemas.microsoft.com/office/drawing/2016/5/13/chartex" xmlns:cx8="http://schemas.microsoft.com/office/drawing/2016/5/14/chartex" xmlns:mc="http://schemas.openxmlformats.org/markup-compatibility/2006" xmlns:aink="http://schemas.microsoft.com/office/drawing/2016/ink" xmlns:am3d="http://schemas.microsoft.com/office/drawing/2017/model3d" xmlns:o="urn:schemas-microsoft-com:office:office" xmlns:oel="http://schemas.microsoft.com/office/2019/extlst" xmlns:r="http://schemas.openxmlformats.org/officeDocument/2006/relationships" xmlns:m="http://schemas.openxmlformats.org/officeDocument/2006/math" xmlns:v="urn:schemas-microsoft-com:vml" xmlns:wp14="http://schemas.microsoft.com/office/word/2010/wordprocessingDrawing" xmlns:wp="http://schemas.openxmlformats.org/drawingml/2006/wordprocessingDrawing" xmlns:w10="urn:schemas-microsoft-com:office:word" xmlns:w="http://schemas.openxmlformats.org/wordprocessingml/2006/main" xmlns:w14="http://schemas.microsoft.com/office/word/2010/wordml" xmlns:w15="http://schemas.microsoft.com/office/word/2012/wordml" xmlns:w16cex="http://schemas.microsoft.com/office/word/2018/wordml/cex" xmlns:w16cid="http://schemas.microsoft.com/office/word/2016/wordml/cid" xmlns:w16="http://schemas.microsoft.com/office/word/2018/wordml" xmlns:w16du="http://schemas.microsoft.com/office/word/2023/wordml/word16du" xmlns:w16sdtdh="http://schemas.microsoft.com/office/word/2020/wordml/sdtdatahash" xmlns:w16sdtfl="http://schemas.microsoft.com/office/word/2024/wordml/sdtformatlock" xmlns:w16se="http://schemas.microsoft.com/office/word/2015/wordml/symex" xmlns:wpg="http://schemas.microsoft.com/office/word/2010/wordprocessingGroup" xmlns:wpi="http://schemas.microsoft.com/office/word/2010/wordprocessingInk" xmlns:wne="http://schemas.microsoft.com/office/word/2006/wordml" xmlns:wps="http://schemas.microsoft.com/office/word/2010/wordprocessingShape" mc:Ignorable="w14 w15 w16se w16cid w16 w16cex w16sdtdh w16sdtfl w16du wp14">
+  <w:endnote w:type="separator" w:id="-1">
+    <w:p>
+      <w:pPr>
+        <w:spacing w:after="0" w:line="240" w:lineRule="auto"/>
+      </w:pPr>
+      <w:r>
+        <w:separator/>
+      </w:r>
+    </w:p>
+  </w:endnote>
+  <w:endnote w:type="continuationSeparator" w:id="0">
+    <w:p>
+      <w:pPr>
+        <w:spacing w:after="0" w:line="240" w:lineRule="auto"/>
+      </w:pPr>
+      <w:r>
+        <w:continuationSeparator/>
+      </w:r>
+    </w:p>
+  </w:endnote>
+</w:endnotes>
+</file>
+
+<file path=word/footnotes.xml><?xml version="1.0" encoding="utf-8"?>
+<w:footnotes xmlns:wpc="http://schemas.microsoft.com/office/word/2010/wordprocessingCanvas" xmlns:cx="http://schemas.microsoft.com/office/drawing/2014/chartex" xmlns:cx1="http://schemas.microsoft.com/office/drawing/2015/9/8/chartex" xmlns:cx2="http://schemas.microsoft.com/office/drawing/2015/10/21/chartex" xmlns:cx3="http://schemas.microsoft.com/office/drawing/2016/5/9/chartex" xmlns:cx4="http://schemas.microsoft.com/office/drawing/2016/5/10/chartex" xmlns:cx5="http://schemas.microsoft.com/office/drawing/2016/5/11/chartex" xmlns:cx6="http://schemas.microsoft.com/office/drawing/2016/5/12/chartex" xmlns:cx7="http://schemas.microsoft.com/office/drawing/2016/5/13/chartex" xmlns:cx8="http://schemas.microsoft.com/office/drawing/2016/5/14/chartex" xmlns:mc="http://schemas.openxmlformats.org/markup-compatibility/2006" xmlns:aink="http://schemas.microsoft.com/office/drawing/2016/ink" xmlns:am3d="http://schemas.microsoft.com/office/drawing/2017/model3d" xmlns:o="urn:schemas-microsoft-com:office:office" xmlns:oel="http://schemas.microsoft.com/office/2019/extlst" xmlns:r="http://schemas.openxmlformats.org/officeDocument/2006/relationships" xmlns:m="http://schemas.openxmlformats.org/officeDocument/2006/math" xmlns:v="urn:schemas-microsoft-com:vml" xmlns:wp14="http://schemas.microsoft.com/office/word/2010/wordprocessingDrawing" xmlns:wp="http://schemas.openxmlformats.org/drawingml/2006/wordprocessingDrawing" xmlns:w10="urn:schemas-microsoft-com:office:word" xmlns:w="http://schemas.openxmlformats.org/wordprocessingml/2006/main" xmlns:w14="http://schemas.microsoft.com/office/word/2010/wordml" xmlns:w15="http://schemas.microsoft.com/office/word/2012/wordml" xmlns:w16cex="http://schemas.microsoft.com/office/word/2018/wordml/cex" xmlns:w16cid="http://schemas.microsoft.com/office/word/2016/wordml/cid" xmlns:w16="http://schemas.microsoft.com/office/word/2018/wordml" xmlns:w16du="http://schemas.microsoft.com/office/word/2023/wordml/word16du" xmlns:w16sdtdh="http://schemas.microsoft.com/office/word/2020/wordml/sdtdatahash" xmlns:w16sdtfl="http://schemas.microsoft.com/office/word/2024/wordml/sdtformatlock" xmlns:w16se="http://schemas.microsoft.com/office/word/2015/wordml/symex" xmlns:wpg="http://schemas.microsoft.com/office/word/2010/wordprocessingGroup" xmlns:wpi="http://schemas.microsoft.com/office/word/2010/wordprocessingInk" xmlns:wne="http://schemas.microsoft.com/office/word/2006/wordml" xmlns:wps="http://schemas.microsoft.com/office/word/2010/wordprocessingShape" mc:Ignorable="w14 w15 w16se w16cid w16 w16cex w16sdtdh w16sdtfl w16du wp14">
+  <w:footnote w:type="separator" w:id="-1">
+    <w:p>
+      <w:pPr>
+        <w:spacing w:after="0" w:line="240" w:lineRule="auto"/>
+      </w:pPr>
+      <w:r>
+        <w:separator/>
+      </w:r>
+    </w:p>
+  </w:footnote>
+  <w:footnote w:type="continuationSeparator" w:id="0">
+    <w:p>
+      <w:pPr>
+        <w:spacing w:after="0" w:line="240" w:lineRule="auto"/>
+      </w:pPr>
+      <w:r>
+        <w:continuationSeparator/>
+      </w:r>
+    </w:p>
+  </w:footnote>
+</w:footnotes>
+</file>
+
 <file path=word/numbering.xml><?xml version="1.0" encoding="utf-8"?>
-<w:numbering xmlns:wpc="http://schemas.microsoft.com/office/word/2010/wordprocessingCanvas" xmlns:cx="http://schemas.microsoft.com/office/drawing/2014/chartex" xmlns:cx1="http://schemas.microsoft.com/office/drawing/2015/9/8/chartex" xmlns:cx2="http://schemas.microsoft.com/office/drawing/2015/10/21/chartex" xmlns:cx3="http://schemas.microsoft.com/office/drawing/2016/5/9/chartex" xmlns:cx4="http://schemas.microsoft.com/office/drawing/2016/5/10/chartex" xmlns:cx5="http://schemas.microsoft.com/office/drawing/2016/5/11/chartex" xmlns:cx6="http://schemas.microsoft.com/office/drawing/2016/5/12/chartex" xmlns:cx7="http://schemas.microsoft.com/office/drawing/2016/5/13/chartex" xmlns:cx8="http://schemas.microsoft.com/office/drawing/2016/5/14/chartex" xmlns:mc="http://schemas.openxmlformats.org/markup-compatibility/2006" xmlns:aink="http://schemas.microsoft.com/office/drawing/2016/ink" xmlns:am3d="http://schemas.microsoft.com/office/drawing/2017/model3d" xmlns:o="urn:schemas-microsoft-com:office:office" xmlns:oel="http://schemas.microsoft.com/office/2019/extlst" xmlns:r="http://schemas.openxmlformats.org/officeDocument/2006/relationships" xmlns:m="http://schemas.openxmlformats.org/officeDocument/2006/math" xmlns:v="urn:schemas-microsoft-com:vml" xmlns:wp14="http://schemas.microsoft.com/office/word/2010/wordprocessingDrawing" xmlns:wp="http://schemas.openxmlformats.org/drawingml/2006/wordprocessingDrawing" xmlns:w10="urn:schemas-microsoft-com:office:word" xmlns:w="http://schemas.openxmlformats.org/wordprocessingml/2006/main" xmlns:w14="http://schemas.microsoft.com/office/word/2010/wordml" xmlns:w15="http://schemas.microsoft.com/office/word/2012/wordml" xmlns:w16cex="http://schemas.microsoft.com/office/word/2018/wordml/cex" xmlns:w16cid="http://schemas.microsoft.com/office/word/2016/wordml/cid" xmlns:w16="http://schemas.microsoft.com/office/word/2018/wordml" xmlns:w16du="http://schemas.microsoft.com/office/word/2023/wordml/word16du" xmlns:w16sdtdh="http://schemas.microsoft.com/office/word/2020/wordml/sdtdatahash" xmlns:w16se="http://schemas.microsoft.com/office/word/2015/wordml/symex" xmlns:wpg="http://schemas.microsoft.com/office/word/2010/wordprocessingGroup" xmlns:wpi="http://schemas.microsoft.com/office/word/2010/wordprocessingInk" xmlns:wne="http://schemas.microsoft.com/office/word/2006/wordml" xmlns:wps="http://schemas.microsoft.com/office/word/2010/wordprocessingShape" mc:Ignorable="w14 w15 w16se w16cid w16 w16cex w16sdtdh w16du wp14">
+<w:numbering xmlns:wpc="http://schemas.microsoft.com/office/word/2010/wordprocessingCanvas" xmlns:cx="http://schemas.microsoft.com/office/drawing/2014/chartex" xmlns:cx1="http://schemas.microsoft.com/office/drawing/2015/9/8/chartex" xmlns:cx2="http://schemas.microsoft.com/office/drawing/2015/10/21/chartex" xmlns:cx3="http://schemas.microsoft.com/office/drawing/2016/5/9/chartex" xmlns:cx4="http://schemas.microsoft.com/office/drawing/2016/5/10/chartex" xmlns:cx5="http://schemas.microsoft.com/office/drawing/2016/5/11/chartex" xmlns:cx6="http://schemas.microsoft.com/office/drawing/2016/5/12/chartex" xmlns:cx7="http://schemas.microsoft.com/office/drawing/2016/5/13/chartex" xmlns:cx8="http://schemas.microsoft.com/office/drawing/2016/5/14/chartex" xmlns:mc="http://schemas.openxmlformats.org/markup-compatibility/2006" xmlns:aink="http://schemas.microsoft.com/office/drawing/2016/ink" xmlns:am3d="http://schemas.microsoft.com/office/drawing/2017/model3d" xmlns:o="urn:schemas-microsoft-com:office:office" xmlns:oel="http://schemas.microsoft.com/office/2019/extlst" xmlns:r="http://schemas.openxmlformats.org/officeDocument/2006/relationships" xmlns:m="http://schemas.openxmlformats.org/officeDocument/2006/math" xmlns:v="urn:schemas-microsoft-com:vml" xmlns:wp14="http://schemas.microsoft.com/office/word/2010/wordprocessingDrawing" xmlns:wp="http://schemas.openxmlformats.org/drawingml/2006/wordprocessingDrawing" xmlns:w10="urn:schemas-microsoft-com:office:word" xmlns:w="http://schemas.openxmlformats.org/wordprocessingml/2006/main" xmlns:w14="http://schemas.microsoft.com/office/word/2010/wordml" xmlns:w15="http://schemas.microsoft.com/office/word/2012/wordml" xmlns:w16cex="http://schemas.microsoft.com/office/word/2018/wordml/cex" xmlns:w16cid="http://schemas.microsoft.com/office/word/2016/wordml/cid" xmlns:w16="http://schemas.microsoft.com/office/word/2018/wordml" xmlns:w16du="http://schemas.microsoft.com/office/word/2023/wordml/word16du" xmlns:w16sdtdh="http://schemas.microsoft.com/office/word/2020/wordml/sdtdatahash" xmlns:w16sdtfl="http://schemas.microsoft.com/office/word/2024/wordml/sdtformatlock" xmlns:w16se="http://schemas.microsoft.com/office/word/2015/wordml/symex" xmlns:wpg="http://schemas.microsoft.com/office/word/2010/wordprocessingGroup" xmlns:wpi="http://schemas.microsoft.com/office/word/2010/wordprocessingInk" xmlns:wne="http://schemas.microsoft.com/office/word/2006/wordml" xmlns:wps="http://schemas.microsoft.com/office/word/2010/wordprocessingShape" mc:Ignorable="w14 w15 w16se w16cid w16 w16cex w16sdtdh w16sdtfl w16du wp14">
   <w:abstractNum w:abstractNumId="0" w15:restartNumberingAfterBreak="0">
     <w:nsid w:val="3D3B37A2"/>
     <w:multiLevelType w:val="multilevel"/>
@@ -425,7 +536,7 @@
 </file>
 
 <file path=word/styles.xml><?xml version="1.0" encoding="utf-8"?>
-<w:styles xmlns:mc="http://schemas.openxmlformats.org/markup-compatibility/2006" xmlns:r="http://schemas.openxmlformats.org/officeDocument/2006/relationships" xmlns:w="http://schemas.openxmlformats.org/wordprocessingml/2006/main" xmlns:w14="http://schemas.microsoft.com/office/word/2010/wordml" xmlns:w15="http://schemas.microsoft.com/office/word/2012/wordml" xmlns:w16cex="http://schemas.microsoft.com/office/word/2018/wordml/cex" xmlns:w16cid="http://schemas.microsoft.com/office/word/2016/wordml/cid" xmlns:w16="http://schemas.microsoft.com/office/word/2018/wordml" xmlns:w16du="http://schemas.microsoft.com/office/word/2023/wordml/word16du" xmlns:w16sdtdh="http://schemas.microsoft.com/office/word/2020/wordml/sdtdatahash" xmlns:w16se="http://schemas.microsoft.com/office/word/2015/wordml/symex" mc:Ignorable="w14 w15 w16se w16cid w16 w16cex w16sdtdh w16du">
+<w:styles xmlns:mc="http://schemas.openxmlformats.org/markup-compatibility/2006" xmlns:r="http://schemas.openxmlformats.org/officeDocument/2006/relationships" xmlns:w="http://schemas.openxmlformats.org/wordprocessingml/2006/main" xmlns:w14="http://schemas.microsoft.com/office/word/2010/wordml" xmlns:w15="http://schemas.microsoft.com/office/word/2012/wordml" xmlns:w16cex="http://schemas.microsoft.com/office/word/2018/wordml/cex" xmlns:w16cid="http://schemas.microsoft.com/office/word/2016/wordml/cid" xmlns:w16="http://schemas.microsoft.com/office/word/2018/wordml" xmlns:w16du="http://schemas.microsoft.com/office/word/2023/wordml/word16du" xmlns:w16sdtdh="http://schemas.microsoft.com/office/word/2020/wordml/sdtdatahash" xmlns:w16sdtfl="http://schemas.microsoft.com/office/word/2024/wordml/sdtformatlock" xmlns:w16se="http://schemas.microsoft.com/office/word/2015/wordml/symex" mc:Ignorable="w14 w15 w16se w16cid w16 w16cex w16sdtdh w16sdtfl w16du">
   <w:docDefaults>
     <w:rPrDefault>
       <w:rPr>
@@ -1342,6 +1453,50 @@
       <w:spacing w:val="5"/>
     </w:rPr>
   </w:style>
+  <w:style w:type="paragraph" w:styleId="Header">
+    <w:name w:val="header"/>
+    <w:basedOn w:val="Normal"/>
+    <w:link w:val="HeaderChar"/>
+    <w:uiPriority w:val="99"/>
+    <w:unhideWhenUsed/>
+    <w:rsid w:val="0001566D"/>
+    <w:pPr>
+      <w:tabs>
+        <w:tab w:val="center" w:pos="4680"/>
+        <w:tab w:val="right" w:pos="9360"/>
+      </w:tabs>
+      <w:spacing w:after="0" w:line="240" w:lineRule="auto"/>
+    </w:pPr>
+  </w:style>
+  <w:style w:type="character" w:customStyle="1" w:styleId="HeaderChar">
+    <w:name w:val="Header Char"/>
+    <w:basedOn w:val="DefaultParagraphFont"/>
+    <w:link w:val="Header"/>
+    <w:uiPriority w:val="99"/>
+    <w:rsid w:val="0001566D"/>
+  </w:style>
+  <w:style w:type="paragraph" w:styleId="Footer">
+    <w:name w:val="footer"/>
+    <w:basedOn w:val="Normal"/>
+    <w:link w:val="FooterChar"/>
+    <w:uiPriority w:val="99"/>
+    <w:unhideWhenUsed/>
+    <w:rsid w:val="0001566D"/>
+    <w:pPr>
+      <w:tabs>
+        <w:tab w:val="center" w:pos="4680"/>
+        <w:tab w:val="right" w:pos="9360"/>
+      </w:tabs>
+      <w:spacing w:after="0" w:line="240" w:lineRule="auto"/>
+    </w:pPr>
+  </w:style>
+  <w:style w:type="character" w:customStyle="1" w:styleId="FooterChar">
+    <w:name w:val="Footer Char"/>
+    <w:basedOn w:val="DefaultParagraphFont"/>
+    <w:link w:val="Footer"/>
+    <w:uiPriority w:val="99"/>
+    <w:rsid w:val="0001566D"/>
+  </w:style>
 </w:styles>
 </file>
 

</xml_diff>